<commit_message>
vault backup: 2024-11-28 13:47:54
</commit_message>
<xml_diff>
--- a/Extra Files/Gains mean Growth.docx
+++ b/Extra Files/Gains mean Growth.docx
@@ -24,7 +24,13 @@
     </w:p>
     <w:p>
       <w:r>
-        <w:t xml:space="preserve">For the past few months, Labour’s rallying slogan has been excruciatingly clear: this country needs economic growth. To be fair, growth is pretty great. </w:t>
+        <w:t xml:space="preserve">For the past few months, Labour’s rallying slogan has been </w:t>
+      </w:r>
+      <w:r>
+        <w:t>very</w:t>
+      </w:r>
+      <w:r>
+        <w:t xml:space="preserve"> clear: this country needs economic growth. To be fair, growth is pretty great. </w:t>
       </w:r>
       <w:r>
         <w:t>GDP going up is a sign of increased employment, potentially increased productivity, and it makes government debt more manageable due to increased tax revenues.</w:t>
@@ -65,7 +71,13 @@
         <w:t>There are similar signs</w:t>
       </w:r>
       <w:r>
-        <w:t xml:space="preserve"> for productivity – had pre-2008 trends continued, </w:t>
+        <w:t xml:space="preserve"> for productivity</w:t>
+      </w:r>
+      <w:r>
+        <w:t>:</w:t>
+      </w:r>
+      <w:r>
+        <w:t xml:space="preserve"> had pre-2008 trends continued, </w:t>
       </w:r>
       <w:hyperlink r:id="rId5" w:anchor=":~:text=2.1%20Growth%20and%20productivity,-In%20historical%20terms&amp;text=Productivity%20would%20have%20been%20around,the%20pre%2D2008%20trend%20continued." w:history="1">
         <w:r>
@@ -180,38 +192,15 @@
         <w:t xml:space="preserve"> Grand Canyon of an output gap</w:t>
       </w:r>
       <w:r>
-        <w:t>, but if</w:t>
+        <w:t>.</w:t>
+      </w:r>
+      <w:r>
+        <w:t xml:space="preserve"> Labour’s plans to fix it leave some wanting.</w:t>
       </w:r>
       <w:r>
         <w:t xml:space="preserve"> </w:t>
       </w:r>
-      <w:r>
-        <w:t xml:space="preserve">the </w:t>
-      </w:r>
-      <w:r>
-        <w:t>parliamentary Labour party</w:t>
-      </w:r>
-      <w:r>
-        <w:t xml:space="preserve"> want to</w:t>
-      </w:r>
-      <w:r>
-        <w:t xml:space="preserve">, as they put it, </w:t>
-      </w:r>
-      <w:hyperlink r:id="rId8" w:history="1">
-        <w:r>
-          <w:rPr>
-            <w:rStyle w:val="Hyperlink"/>
-          </w:rPr>
-          <w:t>“power up Britain” and “turbocharge growth”</w:t>
-        </w:r>
-      </w:hyperlink>
-      <w:r>
-        <w:t xml:space="preserve">, </w:t>
-      </w:r>
-      <w:r>
-        <w:t xml:space="preserve">more needs to be done. </w:t>
-      </w:r>
-      <w:hyperlink r:id="rId9" w:anchor="chapter-2" w:history="1">
+      <w:hyperlink r:id="rId8" w:anchor="chapter-2" w:history="1">
         <w:r>
           <w:rPr>
             <w:rStyle w:val="Hyperlink"/>
@@ -253,10 +242,16 @@
         <w:t xml:space="preserve"> NICs and </w:t>
       </w:r>
       <w:r>
-        <w:t xml:space="preserve">crowding out the private sector, </w:t>
-      </w:r>
-      <w:r>
-        <w:t xml:space="preserve">which </w:t>
+        <w:t>crowding out the private sector</w:t>
+      </w:r>
+      <w:r>
+        <w:t>;</w:t>
+      </w:r>
+      <w:r>
+        <w:t xml:space="preserve"> </w:t>
+      </w:r>
+      <w:r>
+        <w:t xml:space="preserve">crowding out </w:t>
       </w:r>
       <w:r>
         <w:t xml:space="preserve">happens </w:t>
@@ -316,7 +311,7 @@
           <w:noProof/>
         </w:rPr>
         <w:drawing>
-          <wp:inline distT="0" distB="0" distL="0" distR="0" wp14:anchorId="41981A39" wp14:editId="5498B80A">
+          <wp:inline distT="0" distB="0" distL="0" distR="0" wp14:anchorId="41981A39" wp14:editId="1A026FA2">
             <wp:extent cx="4008730" cy="2069652"/>
             <wp:effectExtent l="0" t="0" r="0" b="6985"/>
             <wp:docPr id="729800772" name="Picture 2" descr="Stacked bar line chart showing change in real GDP level by policy."/>
@@ -333,7 +328,7 @@
                     </pic:cNvPicPr>
                   </pic:nvPicPr>
                   <pic:blipFill>
-                    <a:blip r:embed="rId10" cstate="print">
+                    <a:blip r:embed="rId9" cstate="print">
                       <a:extLst>
                         <a:ext uri="{28A0092B-C50C-407E-A947-70E740481C1C}">
                           <a14:useLocalDpi xmlns:a14="http://schemas.microsoft.com/office/drawing/2010/main" val="0"/>
@@ -380,7 +375,7 @@
         </w:rPr>
         <w:t xml:space="preserve">Policy impacts on real GDP, by measure. Source: </w:t>
       </w:r>
-      <w:hyperlink r:id="rId11" w:anchor="chapter-2" w:history="1">
+      <w:hyperlink r:id="rId10" w:anchor="chapter-2" w:history="1">
         <w:r>
           <w:rPr>
             <w:rStyle w:val="Hyperlink"/>
@@ -394,10 +389,19 @@
     <w:p>
       <w:r>
         <w:lastRenderedPageBreak/>
-        <w:t xml:space="preserve">Maybe the </w:t>
-      </w:r>
-      <w:r>
-        <w:t xml:space="preserve">OBR missed </w:t>
+        <w:t>T</w:t>
+      </w:r>
+      <w:r>
+        <w:t xml:space="preserve">he </w:t>
+      </w:r>
+      <w:r>
+        <w:t xml:space="preserve">OBR </w:t>
+      </w:r>
+      <w:r>
+        <w:t xml:space="preserve">maybe </w:t>
+      </w:r>
+      <w:r>
+        <w:t xml:space="preserve">missed </w:t>
       </w:r>
       <w:r>
         <w:t>a trick</w:t>
@@ -417,7 +421,7 @@
       <w:r>
         <w:t xml:space="preserve"> </w:t>
       </w:r>
-      <w:hyperlink r:id="rId12" w:history="1">
+      <w:hyperlink r:id="rId11" w:history="1">
         <w:r>
           <w:rPr>
             <w:rStyle w:val="Hyperlink"/>
@@ -484,7 +488,7 @@
       <w:r>
         <w:t xml:space="preserve"> </w:t>
       </w:r>
-      <w:hyperlink r:id="rId13" w:history="1">
+      <w:hyperlink r:id="rId12" w:history="1">
         <w:r>
           <w:rPr>
             <w:rStyle w:val="Hyperlink"/>
@@ -505,7 +509,7 @@
         <w:t xml:space="preserve">it could be Labour’s turn to </w:t>
       </w:r>
       <w:r>
-        <w:t>surprise OBR economists and prove that we’ve been underestimating crowding in for far too long</w:t>
+        <w:t>surprise OBR economists and prove we’ve been underestimating crowding in for far too long</w:t>
       </w:r>
       <w:r>
         <w:t>.</w:t>
@@ -581,7 +585,13 @@
         <w:t>one of the best ways to grow your economy.</w:t>
       </w:r>
       <w:r>
-        <w:t xml:space="preserve"> At the moment, though,</w:t>
+        <w:t xml:space="preserve"> </w:t>
+      </w:r>
+      <w:r>
+        <w:t>Unfortunately</w:t>
+      </w:r>
+      <w:r>
+        <w:t>,</w:t>
       </w:r>
       <w:r>
         <w:t xml:space="preserve"> it seems our tax policy is contrived in such a way as to spit in the face of “efficiency” and maybe</w:t>
@@ -595,7 +605,7 @@
       <w:r>
         <w:t xml:space="preserve"> </w:t>
       </w:r>
-      <w:hyperlink r:id="rId14" w:history="1">
+      <w:hyperlink r:id="rId13" w:history="1">
         <w:r>
           <w:rPr>
             <w:rStyle w:val="Hyperlink"/>
@@ -609,126 +619,21 @@
     </w:p>
     <w:p>
       <w:r>
-        <w:t xml:space="preserve">A capital gain occurs when I sell some capital at a profit – the gain </w:t>
-      </w:r>
-      <w:r>
-        <w:rPr>
-          <w:i/>
-          <w:iCs/>
-        </w:rPr>
-        <w:t>is</w:t>
-      </w:r>
-      <w:r>
-        <w:t xml:space="preserve"> the profit, i.e., the difference between the value at purchase and at sale. </w:t>
-      </w:r>
-      <w:r>
-        <w:t>Property and shares in a company are all taxable asset types – owner-occupied homes and ISA investments are exempt, though</w:t>
-      </w:r>
-      <w:r>
-        <w:t xml:space="preserve">. Capital gains tax (CGT) is, therefore, a tax on profit, and a very popular one at that. </w:t>
-      </w:r>
-      <w:r>
-        <w:t xml:space="preserve">Tax Policy Associates, a tax-oriented think tank, recently illustrated polling data from Portland Communications, finding that </w:t>
-      </w:r>
-      <w:hyperlink r:id="rId15" w:history="1">
-        <w:r>
-          <w:rPr>
-            <w:rStyle w:val="Hyperlink"/>
-          </w:rPr>
-          <w:t>CGT is the second most popular tax amongst the public</w:t>
-        </w:r>
-      </w:hyperlink>
-      <w:r>
-        <w:t>.</w:t>
+        <w:t xml:space="preserve">A capital gain occurs when I sell some </w:t>
+      </w:r>
+      <w:r>
+        <w:t>asset at a higher value than I paid for it, i.e., a positive net profit. Some examples of taxable assets include property and company shares – however owner-occupied homes and ISAs are excluded.</w:t>
       </w:r>
     </w:p>
     <w:p>
-      <w:pPr>
-        <w:jc w:val="center"/>
-      </w:pPr>
-      <w:r>
-        <w:rPr>
-          <w:noProof/>
-        </w:rPr>
-        <w:drawing>
-          <wp:inline distT="0" distB="0" distL="0" distR="0" wp14:anchorId="21EF8954" wp14:editId="0EBCDCEA">
-            <wp:extent cx="4487054" cy="2926080"/>
-            <wp:effectExtent l="0" t="0" r="8890" b="7620"/>
-            <wp:docPr id="1105325847" name="Picture 3" descr="A graph of a number of tax forms&#10;&#10;Description automatically generated with medium confidence"/>
-            <wp:cNvGraphicFramePr>
-              <a:graphicFrameLocks xmlns:a="http://schemas.openxmlformats.org/drawingml/2006/main" noChangeAspect="1"/>
-            </wp:cNvGraphicFramePr>
-            <a:graphic xmlns:a="http://schemas.openxmlformats.org/drawingml/2006/main">
-              <a:graphicData uri="http://schemas.openxmlformats.org/drawingml/2006/picture">
-                <pic:pic xmlns:pic="http://schemas.openxmlformats.org/drawingml/2006/picture">
-                  <pic:nvPicPr>
-                    <pic:cNvPr id="1105325847" name="Picture 3" descr="A graph of a number of tax forms&#10;&#10;Description automatically generated with medium confidence"/>
-                    <pic:cNvPicPr>
-                      <a:picLocks noChangeAspect="1" noChangeArrowheads="1"/>
-                    </pic:cNvPicPr>
-                  </pic:nvPicPr>
-                  <pic:blipFill>
-                    <a:blip r:embed="rId16" cstate="print">
-                      <a:extLst>
-                        <a:ext uri="{28A0092B-C50C-407E-A947-70E740481C1C}">
-                          <a14:useLocalDpi xmlns:a14="http://schemas.microsoft.com/office/drawing/2010/main" val="0"/>
-                        </a:ext>
-                      </a:extLst>
-                    </a:blip>
-                    <a:srcRect/>
-                    <a:stretch>
-                      <a:fillRect/>
-                    </a:stretch>
-                  </pic:blipFill>
-                  <pic:spPr bwMode="auto">
-                    <a:xfrm>
-                      <a:off x="0" y="0"/>
-                      <a:ext cx="4489908" cy="2927941"/>
-                    </a:xfrm>
-                    <a:prstGeom prst="rect">
-                      <a:avLst/>
-                    </a:prstGeom>
-                    <a:noFill/>
-                    <a:ln>
-                      <a:noFill/>
-                    </a:ln>
-                  </pic:spPr>
-                </pic:pic>
-              </a:graphicData>
-            </a:graphic>
-          </wp:inline>
-        </w:drawing>
-      </w:r>
-    </w:p>
-    <w:p>
-      <w:pPr>
-        <w:jc w:val="center"/>
-        <w:rPr>
-          <w:i/>
-          <w:iCs/>
-        </w:rPr>
-      </w:pPr>
-      <w:r>
-        <w:rPr>
-          <w:i/>
-          <w:iCs/>
-        </w:rPr>
-        <w:t xml:space="preserve">Popularity of taxes by voter base. Source: </w:t>
-      </w:r>
-      <w:hyperlink r:id="rId17" w:history="1">
-        <w:r>
-          <w:rPr>
-            <w:rStyle w:val="Hyperlink"/>
-            <w:i/>
-            <w:iCs/>
-          </w:rPr>
-          <w:t>Tax Policy Associates</w:t>
-        </w:r>
-      </w:hyperlink>
-    </w:p>
-    <w:p>
-      <w:r>
-        <w:t xml:space="preserve">The problem, as shown by the IFS, is the </w:t>
+      <w:r>
+        <w:t xml:space="preserve">The problem, </w:t>
+      </w:r>
+      <w:r>
+        <w:t>pointed out</w:t>
+      </w:r>
+      <w:r>
+        <w:t xml:space="preserve"> by the IFS, is the </w:t>
       </w:r>
       <w:r>
         <w:rPr>
@@ -748,192 +653,200 @@
         <w:t>would have made</w:t>
       </w:r>
       <w:r>
-        <w:t xml:space="preserve">, were it not for the presence of the tax. Obviously, we can all think of times where we want taxes to be distortionary – maybe carbon taxes, sugar taxes, cigarette taxes, etc. – but private investment is definitely </w:t>
+        <w:t>, were it not for the presence of the tax. Obviously, we can all think of times where we want taxes to be distortionary</w:t>
+      </w:r>
+      <w:r>
+        <w:t xml:space="preserve">, like carbon, sugar, and cigarette taxes. Private investment is definitely not in that group and discouraging it when we don’t really want to is, for lack of a better word, bad. These accidental distortions happen </w:t>
+      </w:r>
+      <w:r>
+        <w:t>when</w:t>
+      </w:r>
+      <w:r>
+        <w:t xml:space="preserve"> the projected return on investment (ROI) </w:t>
+      </w:r>
+      <w:r>
+        <w:t>is</w:t>
+      </w:r>
+      <w:r>
+        <w:t xml:space="preserve"> reduced by the tax to such an extent as to make the investment no better than simply putting your money in a savings account.</w:t>
+      </w:r>
+      <w:r>
+        <w:t xml:space="preserve"> Every time this happens, we forgo potential new economic capacity and employment simply because of our tax structure. Even worse is this:</w:t>
+      </w:r>
+    </w:p>
+    <w:p>
+      <w:r>
+        <w:t xml:space="preserve">For a relatively low CGT, like 10%, we </w:t>
+      </w:r>
+      <w:r>
+        <w:t>lose the least valuable</w:t>
+      </w:r>
+      <w:r>
+        <w:t xml:space="preserve"> investments – if we assume the savings rate is 5%, then only investments with</w:t>
+      </w:r>
+      <w:r>
+        <w:t xml:space="preserve"> expected</w:t>
+      </w:r>
+      <w:r>
+        <w:t xml:space="preserve"> returns between 5%-5.56% are effectively lost. However, imagine CGT rises</w:t>
+      </w:r>
+      <w:r>
+        <w:t xml:space="preserve"> to</w:t>
+      </w:r>
+      <w:r>
+        <w:t xml:space="preserve"> 40%. With the same savings rate of 5%, </w:t>
+      </w:r>
+      <w:r>
+        <w:t xml:space="preserve">expected </w:t>
+      </w:r>
+      <w:r>
+        <w:t>returns all the way up to 8.33% are</w:t>
+      </w:r>
+      <w:r>
+        <w:t xml:space="preserve"> not worth it. The economy not only misses out on a greater quantity of private investment, but this lost investment also become</w:t>
+      </w:r>
+      <w:r>
+        <w:t>s</w:t>
+      </w:r>
+      <w:r>
+        <w:t xml:space="preserve"> more valuable – an enterprise with </w:t>
+      </w:r>
+      <w:r>
+        <w:t>an</w:t>
+      </w:r>
+      <w:r>
+        <w:t xml:space="preserve"> 8.33% expected ROI </w:t>
+      </w:r>
+      <w:r>
+        <w:t xml:space="preserve">likely </w:t>
+      </w:r>
+      <w:r>
+        <w:t>has more room to grow than one with an expected ROI of 5.56%</w:t>
+      </w:r>
+      <w:r>
+        <w:t xml:space="preserve"> and investing in the former rather than the latter is far better for the economy. To really summarise this key message I took away from the IFS report: the government’s 4% increase of the top rate of CGT to 24% likely reduced the efficient allocation of capital by </w:t>
       </w:r>
       <w:r>
         <w:rPr>
           <w:i/>
           <w:iCs/>
         </w:rPr>
-        <w:t xml:space="preserve">not </w:t>
-      </w:r>
-      <w:r>
-        <w:t xml:space="preserve">in that group and we </w:t>
+        <w:t>more</w:t>
+      </w:r>
+      <w:r>
+        <w:t xml:space="preserve"> than 4%.</w:t>
+      </w:r>
+    </w:p>
+    <w:p>
+      <w:r>
+        <w:t xml:space="preserve">Fortunately, </w:t>
+      </w:r>
+      <w:r>
+        <w:t>taxing gains is still on the table</w:t>
+      </w:r>
+      <w:r>
+        <w:t xml:space="preserve">. I say fortunately, because – to me at least – it’s clear why </w:t>
+      </w:r>
+      <w:hyperlink r:id="rId14" w:history="1">
+        <w:r>
+          <w:rPr>
+            <w:rStyle w:val="Hyperlink"/>
+          </w:rPr>
+          <w:t>CGT consistently ranks highly on the list of taxes people want to raise</w:t>
+        </w:r>
+      </w:hyperlink>
+      <w:r>
+        <w:t>. It doesn’t feel right that people who make money with money should have to pay less tax</w:t>
+      </w:r>
+      <w:r>
+        <w:t xml:space="preserve"> than the rest of us, just</w:t>
+      </w:r>
+      <w:r>
+        <w:t xml:space="preserve"> so we can </w:t>
+      </w:r>
+      <w:r>
+        <w:t>bathe in an</w:t>
+      </w:r>
+      <w:r>
+        <w:t xml:space="preserve"> abstract concept of “economic efficiency” that, let’s face it, no one really cares about. And while we’ll just have to trust economists that allocative efficiency is pretty great, </w:t>
+      </w:r>
+      <w:r>
+        <w:t>we can still have our cake and eat it too,</w:t>
+      </w:r>
+      <w:r>
+        <w:t xml:space="preserve"> </w:t>
+      </w:r>
+      <w:r>
+        <w:t xml:space="preserve">ensuring </w:t>
+      </w:r>
+      <w:r>
+        <w:t xml:space="preserve">that </w:t>
+      </w:r>
+      <w:r>
+        <w:t xml:space="preserve">productive </w:t>
+      </w:r>
+      <w:r>
+        <w:t xml:space="preserve">investments help the public </w:t>
+      </w:r>
+      <w:r>
+        <w:t xml:space="preserve">purse </w:t>
+      </w:r>
+      <w:r>
+        <w:t>as well as the private sector.</w:t>
+      </w:r>
+    </w:p>
+    <w:p>
+      <w:r>
+        <w:t>The trick is</w:t>
+      </w:r>
+      <w:r>
+        <w:t>, r</w:t>
+      </w:r>
+      <w:r>
+        <w:t xml:space="preserve">ather than </w:t>
+      </w:r>
+      <w:r>
+        <w:t>levy CGT on</w:t>
+      </w:r>
+      <w:r>
+        <w:t xml:space="preserve"> the whole gain, only tax the </w:t>
       </w:r>
       <w:r>
         <w:rPr>
           <w:i/>
           <w:iCs/>
         </w:rPr>
-        <w:t>really don’t</w:t>
-      </w:r>
-      <w:r>
-        <w:t xml:space="preserve"> want to be discouraging it when we don’t have to.</w:t>
-      </w:r>
-      <w:r>
-        <w:t xml:space="preserve"> Distortion happens because the projected return on investment (ROI) might be reduced by the tax to such an extent as to make the investment no better than simply putting your money in a savings account. </w:t>
-      </w:r>
-    </w:p>
-    <w:p>
-      <w:r>
-        <w:t>Imagine you are presented with</w:t>
-      </w:r>
-      <w:r>
-        <w:t xml:space="preserve"> a</w:t>
-      </w:r>
-      <w:r>
-        <w:t xml:space="preserve">n opportunity for a 5% return on investment (ROI) year-on-year in an economy where you can open a savings account at any bank to get a 4% AER for one year. We’ll also assume, for but a mere moment, that we are in January of 2024 and do not suspect for a second that Rishi Sunak will call a general election soon (he is, after all, floundering in the polls and it would be stupid not to wait until the end of the year). The CGT rate of 20% effectively reduces your ROI to </w:t>
-      </w:r>
-      <w:r>
-        <w:lastRenderedPageBreak/>
-        <w:t xml:space="preserve">4% </w:t>
-      </w:r>
-      <w:r>
-        <w:t>–</w:t>
-      </w:r>
-      <w:r>
-        <w:t xml:space="preserve"> because investing necessarily carries with it some degree of risk, you’re better off telling all those people you </w:t>
-      </w:r>
-      <w:r>
-        <w:t>would</w:t>
-      </w:r>
-      <w:r>
-        <w:t xml:space="preserve"> have helped employ to stuff it and put your money in the bank.</w:t>
-      </w:r>
-    </w:p>
-    <w:p>
-      <w:r>
-        <w:t xml:space="preserve">In my eyes, one critical message stands out in </w:t>
-      </w:r>
-      <w:r>
-        <w:t>the IFS’</w:t>
-      </w:r>
-      <w:r>
-        <w:t xml:space="preserve"> report.</w:t>
-      </w:r>
-      <w:r>
-        <w:t xml:space="preserve"> Capital gain</w:t>
-      </w:r>
-      <w:r>
-        <w:t>s</w:t>
-      </w:r>
-      <w:r>
-        <w:t xml:space="preserve"> tax’s</w:t>
-      </w:r>
-      <w:r>
-        <w:t xml:space="preserve"> inefficient tax</w:t>
+        <w:t>extra</w:t>
+      </w:r>
+      <w:r>
+        <w:t xml:space="preserve"> gain on top of what was essentially risk-free, i.e., the </w:t>
+      </w:r>
+      <w:r>
+        <w:t>savings</w:t>
+      </w:r>
+      <w:r>
+        <w:t xml:space="preserve"> rate in an economy. With a savings rate of 5%, investments with a 5% ROI don’t get taxed </w:t>
       </w:r>
       <w:r>
         <w:rPr>
           <w:i/>
           <w:iCs/>
         </w:rPr>
-        <w:t xml:space="preserve"> base</w:t>
-      </w:r>
-      <w:r>
-        <w:t xml:space="preserve"> </w:t>
-      </w:r>
-      <w:r>
-        <w:t>(</w:t>
-      </w:r>
-      <w:r>
-        <w:t xml:space="preserve">that is, </w:t>
-      </w:r>
-      <w:r>
-        <w:rPr>
-          <w:i/>
-          <w:iCs/>
-        </w:rPr>
-        <w:t>who</w:t>
-      </w:r>
-      <w:r>
-        <w:t>,</w:t>
-      </w:r>
-      <w:r>
-        <w:rPr>
-          <w:i/>
-          <w:iCs/>
-        </w:rPr>
-        <w:t xml:space="preserve"> </w:t>
-      </w:r>
-      <w:r>
-        <w:rPr>
-          <w:i/>
-          <w:iCs/>
-        </w:rPr>
-        <w:t>when</w:t>
-      </w:r>
-      <w:r>
-        <w:t xml:space="preserve"> </w:t>
-      </w:r>
-      <w:r>
-        <w:t xml:space="preserve">or </w:t>
-      </w:r>
-      <w:r>
-        <w:rPr>
-          <w:i/>
-          <w:iCs/>
-        </w:rPr>
-        <w:t xml:space="preserve">what </w:t>
-      </w:r>
-      <w:r>
-        <w:t>we choose to tax)</w:t>
-      </w:r>
-      <w:r>
-        <w:t xml:space="preserve"> </w:t>
-      </w:r>
-      <w:r>
-        <w:t xml:space="preserve">means that an </w:t>
-      </w:r>
-      <w:r>
-        <w:t xml:space="preserve">increase </w:t>
-      </w:r>
-      <w:r>
-        <w:t xml:space="preserve">in </w:t>
-      </w:r>
-      <w:r>
-        <w:t xml:space="preserve">the tax </w:t>
-      </w:r>
-      <w:r>
-        <w:rPr>
-          <w:i/>
-          <w:iCs/>
-        </w:rPr>
-        <w:t>rate</w:t>
-      </w:r>
-      <w:r>
-        <w:t xml:space="preserve"> (</w:t>
-      </w:r>
-      <w:r>
-        <w:t xml:space="preserve">that is, the </w:t>
-      </w:r>
-      <w:r>
-        <w:t>amount</w:t>
-      </w:r>
-      <w:r>
-        <w:t xml:space="preserve"> paid by the tax base</w:t>
-      </w:r>
-      <w:r>
-        <w:t>)</w:t>
-      </w:r>
-      <w:r>
-        <w:t xml:space="preserve"> </w:t>
-      </w:r>
-      <w:r>
-        <w:t xml:space="preserve">reduces the efficient allocation of capital by a </w:t>
-      </w:r>
-      <w:r>
-        <w:rPr>
-          <w:i/>
-          <w:iCs/>
-        </w:rPr>
-        <w:t>disproportionately greater amount</w:t>
+        <w:t>at all</w:t>
+      </w:r>
+      <w:r>
+        <w:t xml:space="preserve">. With an expected 8% ROI, that bonus 3% will be taxed at whatever rate we put CGT at – and that’s the great part: with this system, CGT can be set as high (or as low) as we want, without discouraging investment </w:t>
+      </w:r>
+      <w:r>
+        <w:t>relative to</w:t>
+      </w:r>
+      <w:r>
+        <w:t xml:space="preserve"> cash savings</w:t>
       </w:r>
       <w:r>
         <w:t>.</w:t>
       </w:r>
     </w:p>
-    <w:p/>
     <w:sectPr>
       <w:pgSz w:w="11906" w:h="16838"/>
       <w:pgMar w:top="1440" w:right="1440" w:bottom="1440" w:left="1440" w:header="708" w:footer="708" w:gutter="0"/>

</xml_diff>

<commit_message>
vault backup: 2024-11-30 23:18:23
</commit_message>
<xml_diff>
--- a/Extra Files/Gains mean Growth.docx
+++ b/Extra Files/Gains mean Growth.docx
@@ -10,7 +10,7 @@
         <w:t xml:space="preserve">Gains </w:t>
       </w:r>
       <w:r>
-        <w:t>i.e.</w:t>
+        <w:t>mean</w:t>
       </w:r>
       <w:r>
         <w:t xml:space="preserve"> </w:t>
@@ -100,10 +100,10 @@
           <w:noProof/>
         </w:rPr>
         <w:drawing>
-          <wp:inline distT="0" distB="0" distL="0" distR="0" wp14:anchorId="04604F13" wp14:editId="11DC0D20">
-            <wp:extent cx="3152851" cy="2705040"/>
-            <wp:effectExtent l="0" t="0" r="0" b="635"/>
-            <wp:docPr id="1576528293" name="Picture 1" descr="Graph 1 shows UK annual output per hour worked, from 1971 to 2022, using chained volume measure (2019 = 100). Productivity growth has slowed since 2008."/>
+          <wp:inline distT="0" distB="0" distL="0" distR="0" wp14:anchorId="07A29EFD" wp14:editId="5E707625">
+            <wp:extent cx="2618841" cy="2417702"/>
+            <wp:effectExtent l="0" t="0" r="0" b="1905"/>
+            <wp:docPr id="1199178156" name="Picture 3" descr="A graph with a line and a red line&#10;&#10;Description automatically generated"/>
             <wp:cNvGraphicFramePr>
               <a:graphicFrameLocks xmlns:a="http://schemas.openxmlformats.org/drawingml/2006/main" noChangeAspect="1"/>
             </wp:cNvGraphicFramePr>
@@ -111,7 +111,7 @@
               <a:graphicData uri="http://schemas.openxmlformats.org/drawingml/2006/picture">
                 <pic:pic xmlns:pic="http://schemas.openxmlformats.org/drawingml/2006/picture">
                   <pic:nvPicPr>
-                    <pic:cNvPr id="0" name="Picture 1" descr="Graph 1 shows UK annual output per hour worked, from 1971 to 2022, using chained volume measure (2019 = 100). Productivity growth has slowed since 2008."/>
+                    <pic:cNvPr id="1199178156" name="Picture 3" descr="A graph with a line and a red line&#10;&#10;Description automatically generated"/>
                     <pic:cNvPicPr>
                       <a:picLocks noChangeAspect="1" noChangeArrowheads="1"/>
                     </pic:cNvPicPr>
@@ -132,7 +132,7 @@
                   <pic:spPr bwMode="auto">
                     <a:xfrm>
                       <a:off x="0" y="0"/>
-                      <a:ext cx="3160008" cy="2711180"/>
+                      <a:ext cx="2627990" cy="2426148"/>
                     </a:xfrm>
                     <a:prstGeom prst="rect">
                       <a:avLst/>
@@ -192,7 +192,7 @@
         <w:t xml:space="preserve"> Grand Canyon of an output gap</w:t>
       </w:r>
       <w:r>
-        <w:t>.</w:t>
+        <w:t>… and</w:t>
       </w:r>
       <w:r>
         <w:t xml:space="preserve"> Labour’s plans to fix it leave some wanting.</w:t>
@@ -281,16 +281,34 @@
         <w:t>disincentivise private investment</w:t>
       </w:r>
       <w:r>
-        <w:t>. In totality, they project a lower GDP in 2028-30 than if there were no changes at all</w:t>
-      </w:r>
-      <w:r>
-        <w:t xml:space="preserve">, but do expect </w:t>
+        <w:t xml:space="preserve">. In </w:t>
+      </w:r>
+      <w:r>
+        <w:t>total</w:t>
+      </w:r>
+      <w:r>
+        <w:t>, they project a lower GDP in 2028-30 than if there were no changes at all</w:t>
+      </w:r>
+      <w:r>
+        <w:t>.</w:t>
+      </w:r>
+      <w:r>
+        <w:t xml:space="preserve"> </w:t>
+      </w:r>
+      <w:r>
+        <w:t xml:space="preserve">Interestingly, later in the report they </w:t>
+      </w:r>
+      <w:r>
+        <w:t xml:space="preserve">do </w:t>
+      </w:r>
+      <w:r>
+        <w:t xml:space="preserve">claim </w:t>
       </w:r>
       <w:r>
         <w:t xml:space="preserve">a net positive impact </w:t>
       </w:r>
       <w:r>
-        <w:t>in</w:t>
+        <w:t>going into</w:t>
       </w:r>
       <w:r>
         <w:t xml:space="preserve"> the </w:t>
@@ -311,7 +329,7 @@
           <w:noProof/>
         </w:rPr>
         <w:drawing>
-          <wp:inline distT="0" distB="0" distL="0" distR="0" wp14:anchorId="41981A39" wp14:editId="1A026FA2">
+          <wp:inline distT="0" distB="0" distL="0" distR="0" wp14:anchorId="41981A39" wp14:editId="3C03120A">
             <wp:extent cx="4008730" cy="2069652"/>
             <wp:effectExtent l="0" t="0" r="0" b="6985"/>
             <wp:docPr id="729800772" name="Picture 2" descr="Stacked bar line chart showing change in real GDP level by policy."/>
@@ -388,7 +406,6 @@
     </w:p>
     <w:p>
       <w:r>
-        <w:lastRenderedPageBreak/>
         <w:t>T</w:t>
       </w:r>
       <w:r>
@@ -468,7 +485,11 @@
         <w:t xml:space="preserve">considering </w:t>
       </w:r>
       <w:r>
-        <w:t xml:space="preserve">it’s exactly </w:t>
+        <w:t xml:space="preserve">it’s </w:t>
+      </w:r>
+      <w:r>
+        <w:lastRenderedPageBreak/>
+        <w:t xml:space="preserve">exactly </w:t>
       </w:r>
       <w:r>
         <w:t>that</w:t>
@@ -561,13 +582,19 @@
           <w:i/>
           <w:iCs/>
         </w:rPr>
-        <w:t>private investment</w:t>
+        <w:t>private</w:t>
+      </w:r>
+      <w:r>
+        <w:t xml:space="preserve"> investment</w:t>
       </w:r>
       <w:r>
         <w:t xml:space="preserve">. The effective and efficient allocation of capital to productive </w:t>
       </w:r>
       <w:r>
         <w:t>enterprise</w:t>
+      </w:r>
+      <w:r>
+        <w:t>s</w:t>
       </w:r>
       <w:r>
         <w:t xml:space="preserve"> is, if you think about it, kind of the whole point of capitalism</w:t>
@@ -610,10 +637,34 @@
           <w:rPr>
             <w:rStyle w:val="Hyperlink"/>
           </w:rPr>
-          <w:t>At least, that’s what the IFS has determined after analysing how the UK currently taxes capital gains</w:t>
+          <w:t>At least, that’s what the IFS</w:t>
+        </w:r>
+        <w:r>
+          <w:rPr>
+            <w:rStyle w:val="Hyperlink"/>
+          </w:rPr>
+          <w:t>, a think tank,</w:t>
+        </w:r>
+        <w:r>
+          <w:rPr>
+            <w:rStyle w:val="Hyperlink"/>
+          </w:rPr>
+          <w:t xml:space="preserve"> has determined after analysing </w:t>
+        </w:r>
+        <w:r>
+          <w:rPr>
+            <w:rStyle w:val="Hyperlink"/>
+          </w:rPr>
+          <w:t>the</w:t>
         </w:r>
       </w:hyperlink>
       <w:r>
+        <w:rPr>
+          <w:rStyle w:val="Hyperlink"/>
+        </w:rPr>
+        <w:t xml:space="preserve"> UK’s capital gains tax (CGT) system</w:t>
+      </w:r>
+      <w:r>
         <w:t>.</w:t>
       </w:r>
     </w:p>
@@ -633,30 +684,56 @@
         <w:t>pointed out</w:t>
       </w:r>
       <w:r>
-        <w:t xml:space="preserve"> by the IFS, is the </w:t>
+        <w:t xml:space="preserve"> by the IFS, </w:t>
+      </w:r>
+      <w:r>
+        <w:t>are</w:t>
+      </w:r>
+      <w:r>
+        <w:t xml:space="preserve"> </w:t>
+      </w:r>
+      <w:r>
+        <w:t xml:space="preserve">distortions </w:t>
+      </w:r>
+      <w:r>
+        <w:t xml:space="preserve">created by </w:t>
+      </w:r>
+      <w:r>
+        <w:t xml:space="preserve">CGT. A distortion happens when a firm forgoes an investment that they </w:t>
       </w:r>
       <w:r>
         <w:rPr>
           <w:i/>
           <w:iCs/>
         </w:rPr>
-        <w:t>distortionary nature</w:t>
-      </w:r>
-      <w:r>
-        <w:t xml:space="preserve"> of CGT. A distortion happens when a firm forgoes an investment that they </w:t>
-      </w:r>
-      <w:r>
-        <w:rPr>
-          <w:i/>
-          <w:iCs/>
-        </w:rPr>
-        <w:t>would have made</w:t>
+        <w:t>would have</w:t>
+      </w:r>
+      <w:r>
+        <w:t xml:space="preserve"> made</w:t>
       </w:r>
       <w:r>
         <w:t>, were it not for the presence of the tax. Obviously, we can all think of times where we want taxes to be distortionary</w:t>
       </w:r>
       <w:r>
-        <w:t xml:space="preserve">, like carbon, sugar, and cigarette taxes. Private investment is definitely not in that group and discouraging it when we don’t really want to is, for lack of a better word, bad. These accidental distortions happen </w:t>
+        <w:t>, like carbon, sugar, and cigarette taxes.</w:t>
+      </w:r>
+      <w:r>
+        <w:t xml:space="preserve"> P</w:t>
+      </w:r>
+      <w:r>
+        <w:t xml:space="preserve">rivate investment </w:t>
+      </w:r>
+      <w:r>
+        <w:t xml:space="preserve">in general </w:t>
+      </w:r>
+      <w:r>
+        <w:t xml:space="preserve">is definitely not in that group and discouraging it when we don’t want to is, for lack of a better word, bad. These </w:t>
+      </w:r>
+      <w:r>
+        <w:t>unintended</w:t>
+      </w:r>
+      <w:r>
+        <w:t xml:space="preserve"> distortions happen </w:t>
       </w:r>
       <w:r>
         <w:t>when</w:t>
@@ -694,7 +771,13 @@
         <w:t xml:space="preserve"> to</w:t>
       </w:r>
       <w:r>
-        <w:t xml:space="preserve"> 40%. With the same savings rate of 5%, </w:t>
+        <w:t xml:space="preserve"> 40%</w:t>
+      </w:r>
+      <w:r>
+        <w:t>, matching the top rate of income tax</w:t>
+      </w:r>
+      <w:r>
+        <w:t xml:space="preserve">. With the same savings rate of 5%, </w:t>
       </w:r>
       <w:r>
         <w:t xml:space="preserve">expected </w:t>
@@ -703,13 +786,13 @@
         <w:t>returns all the way up to 8.33% are</w:t>
       </w:r>
       <w:r>
-        <w:t xml:space="preserve"> not worth it. The economy not only misses out on a greater quantity of private investment, but this lost investment also become</w:t>
-      </w:r>
-      <w:r>
-        <w:t>s</w:t>
-      </w:r>
-      <w:r>
-        <w:t xml:space="preserve"> more valuable – an enterprise with </w:t>
+        <w:t xml:space="preserve"> not worth it. The economy not only misses out on a greater quantity of private investment, but </w:t>
+      </w:r>
+      <w:r>
+        <w:t>greater quality</w:t>
+      </w:r>
+      <w:r>
+        <w:t xml:space="preserve"> – an enterprise with </w:t>
       </w:r>
       <w:r>
         <w:t>an</w:t>
@@ -721,20 +804,16 @@
         <w:t xml:space="preserve">likely </w:t>
       </w:r>
       <w:r>
-        <w:t>has more room to grow than one with an expected ROI of 5.56%</w:t>
-      </w:r>
-      <w:r>
-        <w:t xml:space="preserve"> and investing in the former rather than the latter is far better for the economy. To really summarise this key message I took away from the IFS report: the government’s 4% increase of the top rate of CGT to 24% likely reduced the efficient allocation of capital by </w:t>
-      </w:r>
-      <w:r>
-        <w:rPr>
-          <w:i/>
-          <w:iCs/>
-        </w:rPr>
-        <w:t>more</w:t>
-      </w:r>
-      <w:r>
-        <w:t xml:space="preserve"> than 4%.</w:t>
+        <w:t>has more room to grow</w:t>
+      </w:r>
+      <w:r>
+        <w:t xml:space="preserve"> and will contribute to the economy more</w:t>
+      </w:r>
+      <w:r>
+        <w:t xml:space="preserve"> than one with an expected ROI of 5.56%</w:t>
+      </w:r>
+      <w:r>
+        <w:t>.</w:t>
       </w:r>
     </w:p>
     <w:p>
@@ -745,48 +824,75 @@
         <w:t>taxing gains is still on the table</w:t>
       </w:r>
       <w:r>
-        <w:t xml:space="preserve">. I say fortunately, because – to me at least – it’s clear why </w:t>
+        <w:t xml:space="preserve">. I say fortunately, because it’s clear why </w:t>
+      </w:r>
+      <w:r>
+        <w:t xml:space="preserve">– to me at least – </w:t>
       </w:r>
       <w:hyperlink r:id="rId14" w:history="1">
         <w:r>
           <w:rPr>
             <w:rStyle w:val="Hyperlink"/>
           </w:rPr>
-          <w:t>CGT consistently ranks highly on the list of taxes people want to raise</w:t>
+          <w:t>CGT ranks highly on the list of taxes people want to raise</w:t>
         </w:r>
       </w:hyperlink>
       <w:r>
-        <w:t>. It doesn’t feel right that people who make money with money should have to pay less tax</w:t>
-      </w:r>
-      <w:r>
-        <w:t xml:space="preserve"> than the rest of us, just</w:t>
-      </w:r>
-      <w:r>
-        <w:t xml:space="preserve"> so we can </w:t>
-      </w:r>
-      <w:r>
-        <w:t>bathe in an</w:t>
-      </w:r>
-      <w:r>
-        <w:t xml:space="preserve"> abstract concept of “economic efficiency” that, let’s face it, no one really cares about. And while we’ll just have to trust economists that allocative efficiency is pretty great, </w:t>
-      </w:r>
-      <w:r>
-        <w:t>we can still have our cake and eat it too,</w:t>
+        <w:t xml:space="preserve">. It doesn’t feel right that people who make money with money </w:t>
+      </w:r>
+      <w:r>
+        <w:t>have their work</w:t>
+      </w:r>
+      <w:r>
+        <w:t xml:space="preserve"> tax</w:t>
+      </w:r>
+      <w:r>
+        <w:t>ed</w:t>
       </w:r>
       <w:r>
         <w:t xml:space="preserve"> </w:t>
       </w:r>
       <w:r>
-        <w:t xml:space="preserve">ensuring </w:t>
-      </w:r>
-      <w:r>
-        <w:t xml:space="preserve">that </w:t>
+        <w:t xml:space="preserve">less </w:t>
+      </w:r>
+      <w:r>
+        <w:t>than the rest of us</w:t>
+      </w:r>
+      <w:r>
+        <w:t>.</w:t>
+      </w:r>
+      <w:r>
+        <w:t xml:space="preserve"> On the other hand, I’m sure we all – at least to some degree – recognise the importance of economic growth.</w:t>
+      </w:r>
+      <w:r>
+        <w:t xml:space="preserve"> </w:t>
+      </w:r>
+      <w:r>
+        <w:t>So, let’s</w:t>
+      </w:r>
+      <w:r>
+        <w:t xml:space="preserve"> have our cake and eat it too</w:t>
+      </w:r>
+      <w:r>
+        <w:t xml:space="preserve"> and </w:t>
+      </w:r>
+      <w:r>
+        <w:t xml:space="preserve">modify CGT to ensure </w:t>
+      </w:r>
+      <w:r>
+        <w:t xml:space="preserve">efficient </w:t>
       </w:r>
       <w:r>
         <w:t xml:space="preserve">productive </w:t>
       </w:r>
       <w:r>
-        <w:t xml:space="preserve">investments help the public </w:t>
+        <w:t>investments</w:t>
+      </w:r>
+      <w:r>
+        <w:t xml:space="preserve"> that</w:t>
+      </w:r>
+      <w:r>
+        <w:t xml:space="preserve"> help the public </w:t>
       </w:r>
       <w:r>
         <w:t xml:space="preserve">purse </w:t>
@@ -819,32 +925,149 @@
         <w:t>extra</w:t>
       </w:r>
       <w:r>
-        <w:t xml:space="preserve"> gain on top of what was essentially risk-free, i.e., the </w:t>
-      </w:r>
-      <w:r>
-        <w:t>savings</w:t>
-      </w:r>
-      <w:r>
-        <w:t xml:space="preserve"> rate in an economy. With a savings rate of 5%, investments with a 5% ROI don’t get taxed </w:t>
-      </w:r>
-      <w:r>
-        <w:rPr>
-          <w:i/>
-          <w:iCs/>
-        </w:rPr>
+        <w:t xml:space="preserve"> gain on top of </w:t>
+      </w:r>
+      <w:r>
+        <w:t xml:space="preserve">the </w:t>
+      </w:r>
+      <w:r>
+        <w:t>safe-</w:t>
+      </w:r>
+      <w:r>
+        <w:t>rate</w:t>
+      </w:r>
+      <w:r>
+        <w:t xml:space="preserve"> (i.e., bank rate)</w:t>
+      </w:r>
+      <w:r>
+        <w:t xml:space="preserve"> in an economy. </w:t>
+      </w:r>
+      <w:r>
+        <w:t xml:space="preserve">With a </w:t>
+      </w:r>
+      <w:r>
+        <w:t>safe-</w:t>
+      </w:r>
+      <w:r>
+        <w:t xml:space="preserve">rate of 5%, investments with a 5% ROI don’t </w:t>
+      </w:r>
+      <w:r>
+        <w:t>pay CGT</w:t>
+      </w:r>
+      <w:r>
+        <w:t xml:space="preserve"> </w:t>
+      </w:r>
+      <w:r>
         <w:t>at all</w:t>
       </w:r>
       <w:r>
-        <w:t xml:space="preserve">. With an expected 8% ROI, that bonus 3% will be taxed at whatever rate we put CGT at – and that’s the great part: with this system, CGT can be set as high (or as low) as we want, without discouraging investment </w:t>
-      </w:r>
-      <w:r>
-        <w:t>relative to</w:t>
-      </w:r>
-      <w:r>
-        <w:t xml:space="preserve"> cash savings</w:t>
+        <w:t xml:space="preserve">. With an 8% ROI, that </w:t>
+      </w:r>
+      <w:r>
+        <w:t>surplus</w:t>
+      </w:r>
+      <w:r>
+        <w:t xml:space="preserve"> 3% will be taxed at whatever rate we put CGT at</w:t>
+      </w:r>
+      <w:r>
+        <w:t>. Incidentally,</w:t>
+      </w:r>
+      <w:r>
+        <w:t xml:space="preserve"> that’s the </w:t>
+      </w:r>
+      <w:r>
+        <w:t>fun</w:t>
+      </w:r>
+      <w:r>
+        <w:t xml:space="preserve"> part: with this system, CGT can be set as high (or as low</w:t>
+      </w:r>
+      <w:r>
+        <w:t>..?</w:t>
+      </w:r>
+      <w:r>
+        <w:t xml:space="preserve">) as we want, without discouraging </w:t>
+      </w:r>
+      <w:r>
+        <w:t xml:space="preserve">any </w:t>
+      </w:r>
+      <w:r>
+        <w:t xml:space="preserve">investment </w:t>
+      </w:r>
+      <w:r>
+        <w:t xml:space="preserve">that would have happened </w:t>
+      </w:r>
+      <w:r>
+        <w:t>otherwise</w:t>
       </w:r>
       <w:r>
         <w:t>.</w:t>
+      </w:r>
+      <w:r>
+        <w:t xml:space="preserve"> Taxing like this is </w:t>
+      </w:r>
+      <w:r>
+        <w:t xml:space="preserve">also </w:t>
+      </w:r>
+      <w:r>
+        <w:t>fairer for everyone</w:t>
+      </w:r>
+      <w:r>
+        <w:t>: we can achieve parity between CGT and income tax</w:t>
+      </w:r>
+      <w:r>
+        <w:t xml:space="preserve">, thereby </w:t>
+      </w:r>
+      <w:r>
+        <w:t>tax</w:t>
+      </w:r>
+      <w:r>
+        <w:t>ing</w:t>
+      </w:r>
+      <w:r>
+        <w:t xml:space="preserve"> everyone’s work the same without messing with capital allocation.</w:t>
+      </w:r>
+    </w:p>
+    <w:p>
+      <w:r>
+        <w:t xml:space="preserve">The IFS </w:t>
+      </w:r>
+      <w:hyperlink r:id="rId15" w:history="1">
+        <w:r>
+          <w:rPr>
+            <w:rStyle w:val="Hyperlink"/>
+          </w:rPr>
+          <w:t>report</w:t>
+        </w:r>
+      </w:hyperlink>
+      <w:r>
+        <w:t xml:space="preserve"> goes </w:t>
+      </w:r>
+      <w:r>
+        <w:t xml:space="preserve">into more technical </w:t>
+      </w:r>
+      <w:r>
+        <w:t xml:space="preserve">depth on three different methods of implementing </w:t>
+      </w:r>
+      <w:r>
+        <w:t>the</w:t>
+      </w:r>
+      <w:r>
+        <w:t xml:space="preserve"> new system. </w:t>
+      </w:r>
+      <w:r>
+        <w:t>The main message, though? If we want more private investment</w:t>
+      </w:r>
+      <w:r>
+        <w:t xml:space="preserve">, </w:t>
+      </w:r>
+      <w:r>
+        <w:t>more productive jobs</w:t>
+      </w:r>
+      <w:r>
+        <w:t>, and more taxes</w:t>
+      </w:r>
+      <w:r>
+        <w:t>… gains mean growth.</w:t>
       </w:r>
     </w:p>
     <w:sectPr>
@@ -1464,6 +1687,7 @@
   <w:style w:type="character" w:default="1" w:styleId="DefaultParagraphFont">
     <w:name w:val="Default Paragraph Font"/>
     <w:uiPriority w:val="1"/>
+    <w:semiHidden/>
     <w:unhideWhenUsed/>
   </w:style>
   <w:style w:type="table" w:default="1" w:styleId="TableNormal">
@@ -1798,6 +2022,18 @@
     <w:rPr>
       <w:color w:val="605E5C"/>
       <w:shd w:val="clear" w:color="auto" w:fill="E1DFDD"/>
+    </w:rPr>
+  </w:style>
+  <w:style w:type="character" w:styleId="FollowedHyperlink">
+    <w:name w:val="FollowedHyperlink"/>
+    <w:basedOn w:val="DefaultParagraphFont"/>
+    <w:uiPriority w:val="99"/>
+    <w:semiHidden/>
+    <w:unhideWhenUsed/>
+    <w:rsid w:val="007F237F"/>
+    <w:rPr>
+      <w:color w:val="954F72" w:themeColor="followedHyperlink"/>
+      <w:u w:val="single"/>
     </w:rPr>
   </w:style>
 </w:styles>

</xml_diff>